<commit_message>
new update for week 5
</commit_message>
<xml_diff>
--- a/Week5/Do_Manh_Phuong_20225660_week5.docx
+++ b/Week5/Do_Manh_Phuong_20225660_week5.docx
@@ -111,6 +111,7 @@
       </w:pPr>
       <w:r>
         <w:rPr>
+          <w:noProof/>
           <w:lang w:val="vi-VN"/>
         </w:rPr>
         <w:drawing>
@@ -824,6 +825,7 @@
       </w:pPr>
       <w:r>
         <w:rPr>
+          <w:noProof/>
           <w:lang w:val="vi-VN"/>
         </w:rPr>
         <w:drawing>
@@ -980,10 +982,10 @@
           <w:lang w:val="vi-VN"/>
         </w:rPr>
         <w:drawing>
-          <wp:inline distT="0" distB="0" distL="0" distR="0" wp14:anchorId="0788F81F" wp14:editId="78E9134A">
-            <wp:extent cx="5943600" cy="2964180"/>
-            <wp:effectExtent l="0" t="0" r="0" b="7620"/>
-            <wp:docPr id="965000830" name="Picture 1" descr="A screenshot of a computer&#10;&#10;Description automatically generated"/>
+          <wp:inline distT="0" distB="0" distL="0" distR="0" wp14:anchorId="2865C741" wp14:editId="2E96E9DC">
+            <wp:extent cx="5943600" cy="2736215"/>
+            <wp:effectExtent l="0" t="0" r="0" b="6985"/>
+            <wp:docPr id="1030243292" name="Picture 1" descr="A screenshot of a computer&#10;&#10;Description automatically generated"/>
             <wp:cNvGraphicFramePr>
               <a:graphicFrameLocks xmlns:a="http://schemas.openxmlformats.org/drawingml/2006/main" noChangeAspect="1"/>
             </wp:cNvGraphicFramePr>
@@ -991,7 +993,7 @@
               <a:graphicData uri="http://schemas.openxmlformats.org/drawingml/2006/picture">
                 <pic:pic xmlns:pic="http://schemas.openxmlformats.org/drawingml/2006/picture">
                   <pic:nvPicPr>
-                    <pic:cNvPr id="965000830" name="Picture 1" descr="A screenshot of a computer&#10;&#10;Description automatically generated"/>
+                    <pic:cNvPr id="1030243292" name="Picture 1" descr="A screenshot of a computer&#10;&#10;Description automatically generated"/>
                     <pic:cNvPicPr/>
                   </pic:nvPicPr>
                   <pic:blipFill>
@@ -1003,7 +1005,7 @@
                   <pic:spPr>
                     <a:xfrm>
                       <a:off x="0" y="0"/>
-                      <a:ext cx="5943600" cy="2964180"/>
+                      <a:ext cx="5943600" cy="2736215"/>
                     </a:xfrm>
                     <a:prstGeom prst="rect">
                       <a:avLst/>
@@ -1027,10 +1029,10 @@
           <w:lang w:val="vi-VN"/>
         </w:rPr>
         <w:drawing>
-          <wp:inline distT="0" distB="0" distL="0" distR="0" wp14:anchorId="50F01445" wp14:editId="1C321FBB">
-            <wp:extent cx="5943600" cy="1621790"/>
-            <wp:effectExtent l="0" t="0" r="0" b="0"/>
-            <wp:docPr id="447785931" name="Picture 1" descr="A close-up of a white background&#10;&#10;Description automatically generated"/>
+          <wp:inline distT="0" distB="0" distL="0" distR="0" wp14:anchorId="49FA64D0" wp14:editId="79096F5D">
+            <wp:extent cx="5943600" cy="391160"/>
+            <wp:effectExtent l="0" t="0" r="0" b="8890"/>
+            <wp:docPr id="1502243843" name="Picture 1"/>
             <wp:cNvGraphicFramePr>
               <a:graphicFrameLocks xmlns:a="http://schemas.openxmlformats.org/drawingml/2006/main" noChangeAspect="1"/>
             </wp:cNvGraphicFramePr>
@@ -1038,7 +1040,7 @@
               <a:graphicData uri="http://schemas.openxmlformats.org/drawingml/2006/picture">
                 <pic:pic xmlns:pic="http://schemas.openxmlformats.org/drawingml/2006/picture">
                   <pic:nvPicPr>
-                    <pic:cNvPr id="447785931" name="Picture 1" descr="A close-up of a white background&#10;&#10;Description automatically generated"/>
+                    <pic:cNvPr id="1502243843" name=""/>
                     <pic:cNvPicPr/>
                   </pic:nvPicPr>
                   <pic:blipFill>
@@ -1050,7 +1052,7 @@
                   <pic:spPr>
                     <a:xfrm>
                       <a:off x="0" y="0"/>
-                      <a:ext cx="5943600" cy="1621790"/>
+                      <a:ext cx="5943600" cy="391160"/>
                     </a:xfrm>
                     <a:prstGeom prst="rect">
                       <a:avLst/>
@@ -1093,8 +1095,67 @@
         <w:rPr>
           <w:lang w:val="vi-VN"/>
         </w:rPr>
-        <w:lastRenderedPageBreak/>
-        <w:t>Để có được output như format trong đề bài, ta thực hiện bằng cách nạp đầu ra theo thứ tự : Message 3 → giá trị s1 → Message 4 → Giá trị s2 → Message 5 → tổng của 2 giá trị trên, bằng việc dùng print string, print number lần lượt đan xen theo thứ tự như trên để có đầu ra</w:t>
+        <w:t xml:space="preserve">Để có được output như format trong đề bài, ta thực hiện bằng cách nạp đầu ra theo thứ tự : Message </w:t>
+      </w:r>
+      <w:r>
+        <w:rPr>
+          <w:lang w:val="vi-VN"/>
+        </w:rPr>
+        <w:t>1</w:t>
+      </w:r>
+      <w:r>
+        <w:rPr>
+          <w:lang w:val="vi-VN"/>
+        </w:rPr>
+        <w:t>→ giá trị s</w:t>
+      </w:r>
+      <w:r>
+        <w:rPr>
+          <w:lang w:val="vi-VN"/>
+        </w:rPr>
+        <w:t>0</w:t>
+      </w:r>
+      <w:r>
+        <w:rPr>
+          <w:lang w:val="vi-VN"/>
+        </w:rPr>
+        <w:t xml:space="preserve"> → Message </w:t>
+      </w:r>
+      <w:r>
+        <w:rPr>
+          <w:lang w:val="vi-VN"/>
+        </w:rPr>
+        <w:t>2</w:t>
+      </w:r>
+      <w:r>
+        <w:rPr>
+          <w:lang w:val="vi-VN"/>
+        </w:rPr>
+        <w:t xml:space="preserve"> → Giá trị s</w:t>
+      </w:r>
+      <w:r>
+        <w:rPr>
+          <w:lang w:val="vi-VN"/>
+        </w:rPr>
+        <w:t>1</w:t>
+      </w:r>
+      <w:r>
+        <w:rPr>
+          <w:lang w:val="vi-VN"/>
+        </w:rPr>
+        <w:t xml:space="preserve"> → Message </w:t>
+      </w:r>
+      <w:r>
+        <w:rPr>
+          <w:lang w:val="vi-VN"/>
+        </w:rPr>
+        <w:t>3</w:t>
+      </w:r>
+      <w:r>
+        <w:rPr>
+          <w:lang w:val="vi-VN"/>
+        </w:rPr>
+        <w:t xml:space="preserve"> → tổng của 2 giá trị trên, bằng việc dùng print string, print number lần lượt đan xen theo thứ tự như trên để có đầu ra</w:t>
       </w:r>
       <w:r>
         <w:rPr>
@@ -1123,11 +1184,6 @@
       </w:r>
     </w:p>
     <w:p>
-      <w:pPr>
-        <w:rPr>
-          <w:lang w:val="vi-VN"/>
-        </w:rPr>
-      </w:pPr>
       <w:r>
         <w:rPr>
           <w:lang w:val="vi-VN"/>
@@ -1137,20 +1193,13 @@
       </w:r>
     </w:p>
     <w:p>
-      <w:pPr>
-        <w:rPr>
-          <w:lang w:val="vi-VN"/>
-        </w:rPr>
-      </w:pPr>
-      <w:r>
-        <w:rPr>
-          <w:lang w:val="vi-VN"/>
-        </w:rPr>
+      <w:r>
+        <w:lastRenderedPageBreak/>
         <w:drawing>
-          <wp:inline distT="0" distB="0" distL="0" distR="0" wp14:anchorId="2157683D" wp14:editId="31469EBD">
-            <wp:extent cx="3718882" cy="807790"/>
-            <wp:effectExtent l="0" t="0" r="0" b="0"/>
-            <wp:docPr id="698551482" name="Picture 1" descr="A close-up of a text&#10;&#10;Description automatically generated"/>
+          <wp:inline distT="0" distB="0" distL="0" distR="0" wp14:anchorId="613B1183" wp14:editId="321BC1D5">
+            <wp:extent cx="3787468" cy="411516"/>
+            <wp:effectExtent l="0" t="0" r="3810" b="7620"/>
+            <wp:docPr id="1284421237" name="Picture 1" descr="A black text on a white background&#10;&#10;Description automatically generated"/>
             <wp:cNvGraphicFramePr>
               <a:graphicFrameLocks xmlns:a="http://schemas.openxmlformats.org/drawingml/2006/main" noChangeAspect="1"/>
             </wp:cNvGraphicFramePr>
@@ -1158,7 +1207,7 @@
               <a:graphicData uri="http://schemas.openxmlformats.org/drawingml/2006/picture">
                 <pic:pic xmlns:pic="http://schemas.openxmlformats.org/drawingml/2006/picture">
                   <pic:nvPicPr>
-                    <pic:cNvPr id="698551482" name="Picture 1" descr="A close-up of a text&#10;&#10;Description automatically generated"/>
+                    <pic:cNvPr id="1284421237" name="Picture 1" descr="A black text on a white background&#10;&#10;Description automatically generated"/>
                     <pic:cNvPicPr/>
                   </pic:nvPicPr>
                   <pic:blipFill>
@@ -1170,7 +1219,7 @@
                   <pic:spPr>
                     <a:xfrm>
                       <a:off x="0" y="0"/>
-                      <a:ext cx="3718882" cy="807790"/>
+                      <a:ext cx="3787468" cy="411516"/>
                     </a:xfrm>
                     <a:prstGeom prst="rect">
                       <a:avLst/>
@@ -1194,10 +1243,10 @@
           <w:lang w:val="vi-VN"/>
         </w:rPr>
         <w:drawing>
-          <wp:inline distT="0" distB="0" distL="0" distR="0" wp14:anchorId="370AC1D2" wp14:editId="32BA5FD8">
-            <wp:extent cx="3795089" cy="5547841"/>
-            <wp:effectExtent l="0" t="0" r="0" b="0"/>
-            <wp:docPr id="72914709" name="Picture 1" descr="A table with numbers and letters&#10;&#10;Description automatically generated"/>
+          <wp:inline distT="0" distB="0" distL="0" distR="0" wp14:anchorId="26F6C78C" wp14:editId="64520266">
+            <wp:extent cx="3787468" cy="5791702"/>
+            <wp:effectExtent l="0" t="0" r="3810" b="0"/>
+            <wp:docPr id="83812693" name="Picture 1" descr="A table of numbers and symbols&#10;&#10;Description automatically generated"/>
             <wp:cNvGraphicFramePr>
               <a:graphicFrameLocks xmlns:a="http://schemas.openxmlformats.org/drawingml/2006/main" noChangeAspect="1"/>
             </wp:cNvGraphicFramePr>
@@ -1205,7 +1254,7 @@
               <a:graphicData uri="http://schemas.openxmlformats.org/drawingml/2006/picture">
                 <pic:pic xmlns:pic="http://schemas.openxmlformats.org/drawingml/2006/picture">
                   <pic:nvPicPr>
-                    <pic:cNvPr id="72914709" name="Picture 1" descr="A table with numbers and letters&#10;&#10;Description automatically generated"/>
+                    <pic:cNvPr id="83812693" name="Picture 1" descr="A table of numbers and symbols&#10;&#10;Description automatically generated"/>
                     <pic:cNvPicPr/>
                   </pic:nvPicPr>
                   <pic:blipFill>
@@ -1217,7 +1266,7 @@
                   <pic:spPr>
                     <a:xfrm>
                       <a:off x="0" y="0"/>
-                      <a:ext cx="3795089" cy="5547841"/>
+                      <a:ext cx="3787468" cy="5791702"/>
                     </a:xfrm>
                     <a:prstGeom prst="rect">
                       <a:avLst/>
@@ -1271,8 +1320,10 @@
       </w:pPr>
       <w:r>
         <w:rPr>
-          <w:lang w:val="vi-VN"/>
-        </w:rPr>
+          <w:noProof/>
+          <w:lang w:val="vi-VN"/>
+        </w:rPr>
+        <w:lastRenderedPageBreak/>
         <w:drawing>
           <wp:inline distT="0" distB="0" distL="0" distR="0" wp14:anchorId="69F6C395" wp14:editId="22505D68">
             <wp:extent cx="5943600" cy="3293110"/>
@@ -1318,6 +1369,7 @@
       </w:pPr>
       <w:r>
         <w:rPr>
+          <w:noProof/>
           <w:lang w:val="vi-VN"/>
         </w:rPr>
         <w:drawing>
@@ -1387,39 +1439,34 @@
         <w:rPr>
           <w:lang w:val="vi-VN"/>
         </w:rPr>
-        <w:t xml:space="preserve">ầu tiên, ta sẽ có không gian lưu trữ cho xâu x và lưu xâu cho biến y. Tiếp đến hàm main, ta sẽ lưu địa chỉ của các biến trên vào từng thanh ghi $a0, $a1 tương ứng. Đến hàm strcpy, ta sẽ khởi tạo chỉ số (index) của ký tự trong xâu, bắt đầu từ 0. Bắt đầu Li: hàm add thứ nhất sẽ gắn giá trị cho thanh ghi $t1 bằng địa chỉ của ký tự trong string y (hay là y[i]), với $a1 sẽ là mặc định là y[0], hay ký tự đầu tiên của chuỗi. Khi muốn có địa chỉ của y[i], ta sẽ có bằng cách cộng giá trị của I vào địa chỉ của y[0]. Tiếp đó, ta lưu giá trị của y[i] bằng cách dùng hàm lb, lưu giá trị của y[i] vào thanh ghi $t2, với thanh ghi $t1 sẽ là thanh ghi lưu địa chỉ gốc, thanh ghi $t2 sẽ là thanh ghi được nạp vào. Số 0 là hằng số nguyên, cộng vào giá trị của thanh ghi $t1 để có được địa chỉ nạp vào. Tiếp đến, lệnh add thứ 2 sẽ tương tự với lệnh add thứ 1, dùng để gán địa chỉ của x[i]. Lệnh sb sẽ giúp ta lưu trữ giá trị của thanh ghi $t2 vào thanh ghi $t3, hay nạp vào x[i]. Hàm beq để xác định nếu giá trị $t2 bằng 0 (tức đã lấy hết ký tự trong chuỗi ban đầu) thì sẽ kết thúc chương trình strcpy, nếu không ta sẽ tiếp tục </w:t>
-      </w:r>
-      <w:r>
-        <w:rPr>
+        <w:t>ầu tiên, ta sẽ có không gian lưu trữ cho xâu x và lưu xâu cho biến y. Tiếp đến hàm main, ta sẽ lưu địa chỉ của các biến trên vào từng thanh ghi $a0, $a1 tương ứng. Đến hàm strcpy, ta sẽ khởi tạo chỉ số (index) của ký tự trong xâu, bắt đầu từ 0. Bắt đầu Li: hàm add thứ nhất sẽ gắn giá trị cho thanh ghi $t1 bằng địa chỉ của ký tự trong string y (hay là y[i]), với $a1 sẽ là mặc định là y[0], hay ký tự đầu tiên của chuỗi. Khi muốn có địa chỉ của y[i], ta sẽ có bằng cách cộng giá trị của I vào địa chỉ của y[0]. Tiếp đó, ta lưu giá trị của y[i] bằng cách dùng hàm lb, lưu giá trị của y[i] vào thanh ghi $t2, với thanh ghi $t1 sẽ là thanh ghi lưu địa chỉ gốc, thanh ghi $t2 sẽ là thanh ghi được nạp vào. Số 0 là hằng số nguyên, cộng vào giá trị của thanh ghi $t1 để có được địa chỉ nạp vào. Tiếp đến, lệnh add thứ 2 sẽ tương tự với lệnh add thứ 1, dùng để gán địa chỉ của x[i]. Lệnh sb sẽ giúp ta lưu trữ giá trị của thanh ghi $t2 vào thanh ghi $t3, hay nạp vào x[i]. Hàm beq để xác định nếu giá trị $t2 bằng 0 (tức đã lấy hết ký tự trong chuỗi ban đầu) thì sẽ kết thúc chương trình strcpy, nếu không ta sẽ tiếp tục chạy các lệnh sau. Nop có tác dụng trễ thời gian. Lệnh addi sẽ là lệnh tăng giá trị của i lên 1, hay tăng chỉ số của ký tự trong chuỗi x lên 1 đơn vị, để tiếp tục việc lấy ký tự tiếp theo trong chuỗi x. j L1 giúp thực hiện việc vòng lặp L1. Cuối cùng, end_of_strcpy sẽ là nơi ta hiện trên màn hình ký tự x và kết thúc chương trình.</w:t>
+      </w:r>
+    </w:p>
+    <w:p>
+      <w:pPr>
+        <w:rPr>
+          <w:lang w:val="vi-VN"/>
+        </w:rPr>
+      </w:pPr>
+      <w:r>
+        <w:rPr>
+          <w:lang w:val="vi-VN"/>
+        </w:rPr>
+        <w:t>-Kết quả:</w:t>
+      </w:r>
+    </w:p>
+    <w:p>
+      <w:pPr>
+        <w:rPr>
+          <w:lang w:val="vi-VN"/>
+        </w:rPr>
+      </w:pPr>
+      <w:r>
+        <w:rPr>
+          <w:noProof/>
           <w:lang w:val="vi-VN"/>
         </w:rPr>
         <w:lastRenderedPageBreak/>
-        <w:t>chạy các lệnh sau. Nop có tác dụng trễ thời gian. Lệnh addi sẽ là lệnh tăng giá trị của i lên 1, hay tăng chỉ số của ký tự trong chuỗi x lên 1 đơn vị, để tiếp tục việc lấy ký tự tiếp theo trong chuỗi x. j L1 giúp thực hiện việc vòng lặp L1. Cuối cùng, end_of_strcpy sẽ là nơi ta hiện trên màn hình ký tự x và kết thúc chương trình.</w:t>
-      </w:r>
-    </w:p>
-    <w:p>
-      <w:pPr>
-        <w:rPr>
-          <w:lang w:val="vi-VN"/>
-        </w:rPr>
-      </w:pPr>
-      <w:r>
-        <w:rPr>
-          <w:lang w:val="vi-VN"/>
-        </w:rPr>
-        <w:t>-Kết quả:</w:t>
-      </w:r>
-    </w:p>
-    <w:p>
-      <w:pPr>
-        <w:rPr>
-          <w:lang w:val="vi-VN"/>
-        </w:rPr>
-      </w:pPr>
-      <w:r>
-        <w:rPr>
-          <w:lang w:val="vi-VN"/>
-        </w:rPr>
         <w:drawing>
           <wp:inline distT="0" distB="0" distL="0" distR="0" wp14:anchorId="4D1DC61F" wp14:editId="0A467918">
             <wp:extent cx="3269263" cy="495343"/>
@@ -1504,6 +1551,7 @@
       </w:pPr>
       <w:r>
         <w:rPr>
+          <w:noProof/>
           <w:lang w:val="vi-VN"/>
         </w:rPr>
         <w:drawing>
@@ -1551,6 +1599,7 @@
       </w:pPr>
       <w:r>
         <w:rPr>
+          <w:noProof/>
           <w:lang w:val="vi-VN"/>
         </w:rPr>
         <w:drawing>
@@ -1607,30 +1656,31 @@
         <w:rPr>
           <w:lang w:val="vi-VN"/>
         </w:rPr>
+        <w:t>-</w:t>
+      </w:r>
+      <w:r>
+        <w:rPr>
+          <w:lang w:val="vi-VN"/>
+        </w:rPr>
+        <w:t>Trường hợp 1: Khi số ký tự ta gõ nằm trong khoảng</w:t>
+      </w:r>
+    </w:p>
+    <w:p>
+      <w:pPr>
+        <w:rPr>
+          <w:lang w:val="vi-VN"/>
+        </w:rPr>
+      </w:pPr>
+      <w:r>
+        <w:rPr>
+          <w:lang w:val="vi-VN"/>
+        </w:rPr>
         <w:lastRenderedPageBreak/>
-        <w:t>-</w:t>
-      </w:r>
-      <w:r>
-        <w:rPr>
-          <w:lang w:val="vi-VN"/>
-        </w:rPr>
-        <w:t>Trường hợp 1: Khi số ký tự ta gõ nằm trong khoảng</w:t>
-      </w:r>
-    </w:p>
-    <w:p>
-      <w:pPr>
-        <w:rPr>
-          <w:lang w:val="vi-VN"/>
-        </w:rPr>
-      </w:pPr>
-      <w:r>
-        <w:rPr>
-          <w:lang w:val="vi-VN"/>
-        </w:rPr>
         <w:t xml:space="preserve"> </w:t>
       </w:r>
       <w:r>
         <w:rPr>
+          <w:noProof/>
           <w:lang w:val="vi-VN"/>
         </w:rPr>
         <w:drawing>
@@ -1671,6 +1721,7 @@
       </w:r>
       <w:r>
         <w:rPr>
+          <w:noProof/>
           <w:lang w:val="vi-VN"/>
         </w:rPr>
         <w:drawing>
@@ -1731,6 +1782,7 @@
       </w:pPr>
       <w:r>
         <w:rPr>
+          <w:noProof/>
           <w:lang w:val="vi-VN"/>
         </w:rPr>
         <w:drawing>
@@ -1843,9 +1895,9 @@
       </w:pPr>
       <w:r>
         <w:rPr>
-          <w:lang w:val="vi-VN"/>
-        </w:rPr>
-        <w:lastRenderedPageBreak/>
+          <w:noProof/>
+          <w:lang w:val="vi-VN"/>
+        </w:rPr>
         <w:drawing>
           <wp:inline distT="0" distB="0" distL="0" distR="0" wp14:anchorId="5720542D" wp14:editId="3F4AE4DF">
             <wp:extent cx="5943600" cy="2984500"/>
@@ -1891,8 +1943,10 @@
       </w:pPr>
       <w:r>
         <w:rPr>
-          <w:lang w:val="vi-VN"/>
-        </w:rPr>
+          <w:noProof/>
+          <w:lang w:val="vi-VN"/>
+        </w:rPr>
+        <w:lastRenderedPageBreak/>
         <w:drawing>
           <wp:inline distT="0" distB="0" distL="0" distR="0" wp14:anchorId="470D835C" wp14:editId="748DA2ED">
             <wp:extent cx="5943600" cy="3114675"/>
@@ -1938,6 +1992,7 @@
       </w:pPr>
       <w:r>
         <w:rPr>
+          <w:noProof/>
           <w:lang w:val="vi-VN"/>
         </w:rPr>
         <w:drawing>
@@ -1998,7 +2053,6 @@
         </w:rPr>
       </w:pPr>
       <w:r>
-        <w:lastRenderedPageBreak/>
         <w:t>Trường hợp 1: string ban đầu rỗng</w:t>
       </w:r>
     </w:p>
@@ -2010,6 +2064,7 @@
       </w:pPr>
       <w:r>
         <w:rPr>
+          <w:noProof/>
           <w:lang w:val="vi-VN"/>
         </w:rPr>
         <w:drawing>
@@ -2067,8 +2122,10 @@
       </w:pPr>
       <w:r>
         <w:rPr>
-          <w:lang w:val="vi-VN"/>
-        </w:rPr>
+          <w:noProof/>
+          <w:lang w:val="vi-VN"/>
+        </w:rPr>
+        <w:lastRenderedPageBreak/>
         <w:drawing>
           <wp:inline distT="0" distB="0" distL="0" distR="0" wp14:anchorId="58E6C015" wp14:editId="43AD7D09">
             <wp:extent cx="5943600" cy="2959100"/>
@@ -2114,6 +2171,7 @@
       </w:pPr>
       <w:r>
         <w:rPr>
+          <w:noProof/>
           <w:lang w:val="vi-VN"/>
         </w:rPr>
         <w:drawing>
@@ -2163,20 +2221,21 @@
         <w:rPr>
           <w:lang w:val="vi-VN"/>
         </w:rPr>
+        <w:t>Trường hợp 3: Khi tạo string có hơn 20 ký tự</w:t>
+      </w:r>
+    </w:p>
+    <w:p>
+      <w:pPr>
+        <w:rPr>
+          <w:lang w:val="vi-VN"/>
+        </w:rPr>
+      </w:pPr>
+      <w:r>
+        <w:rPr>
+          <w:noProof/>
+          <w:lang w:val="vi-VN"/>
+        </w:rPr>
         <w:lastRenderedPageBreak/>
-        <w:t>Trường hợp 3: Khi tạo string có hơn 20 ký tự</w:t>
-      </w:r>
-    </w:p>
-    <w:p>
-      <w:pPr>
-        <w:rPr>
-          <w:lang w:val="vi-VN"/>
-        </w:rPr>
-      </w:pPr>
-      <w:r>
-        <w:rPr>
-          <w:lang w:val="vi-VN"/>
-        </w:rPr>
         <w:drawing>
           <wp:inline distT="0" distB="0" distL="0" distR="0" wp14:anchorId="0B0A6E1D" wp14:editId="536B0FE3">
             <wp:extent cx="5943600" cy="2875915"/>
@@ -2222,6 +2281,7 @@
       </w:pPr>
       <w:r>
         <w:rPr>
+          <w:noProof/>
           <w:lang w:val="vi-VN"/>
         </w:rPr>
         <w:drawing>

</xml_diff>